<commit_message>
matched content with html
</commit_message>
<xml_diff>
--- a/layman/DKE-student-project-website-form.docx
+++ b/layman/DKE-student-project-website-form.docx
@@ -224,26 +224,14 @@
         <w:pStyle w:val="Standard1"/>
         <w:jc w:val="both"/>
         <w:rPr>
-          <w:lang w:val="en-GB"/>
-        </w:rPr>
-      </w:pPr>
-      <w:r>
-        <w:rPr>
-          <w:lang w:val="en-GB"/>
-        </w:rPr>
-        <w:t>Glazunov M., Jansen J., L</w:t>
-      </w:r>
-      <w:r>
-        <w:rPr>
-          <w:lang w:val="en-GB"/>
-        </w:rPr>
-        <w:t>ehnen J., Marsella A., Schö</w:t>
-      </w:r>
-      <w:r>
-        <w:rPr>
-          <w:lang w:val="en-GB"/>
-        </w:rPr>
-        <w:t>nwald N., Yeritsyan A.</w:t>
+          <w:lang w:val="de-DE"/>
+        </w:rPr>
+      </w:pPr>
+      <w:r>
+        <w:rPr>
+          <w:lang w:val="de-DE"/>
+        </w:rPr>
+        <w:t>Glazunov M., Jansen J., Lehnen J., Marsella A., Schönwald N., Yeritsyan A.</w:t>
       </w:r>
     </w:p>
     <w:p>
@@ -402,8 +390,6 @@
       <w:r>
         <w:t>An example ECG recording</w:t>
       </w:r>
-      <w:bookmarkStart w:id="0" w:name="_GoBack"/>
-      <w:bookmarkEnd w:id="0"/>
     </w:p>
     <w:p>
       <w:pPr>
@@ -478,78 +464,179 @@
       <w:pPr>
         <w:pStyle w:val="Standard1"/>
         <w:jc w:val="both"/>
-        <w:rPr>
-          <w:b/>
-        </w:rPr>
-      </w:pPr>
-      <w:r>
-        <w:rPr>
-          <w:b/>
-        </w:rPr>
+      </w:pPr>
+      <w:r>
+        <w:rPr>
+          <w:rStyle w:val="Absatz-Standardschriftart1"/>
+          <w:noProof/>
+          <w:lang w:val="de-DE" w:eastAsia="de-DE"/>
+        </w:rPr>
+        <w:drawing>
+          <wp:inline distT="0" distB="0" distL="0" distR="0" wp14:anchorId="525FD1A4" wp14:editId="256F9E2E">
+            <wp:extent cx="1705634" cy="1118119"/>
+            <wp:effectExtent l="0" t="0" r="0" b="6350"/>
+            <wp:docPr id="3" name="Picture 2"/>
+            <wp:cNvGraphicFramePr/>
+            <a:graphic xmlns:a="http://schemas.openxmlformats.org/drawingml/2006/main">
+              <a:graphicData uri="http://schemas.openxmlformats.org/drawingml/2006/picture">
+                <pic:pic xmlns:pic="http://schemas.openxmlformats.org/drawingml/2006/picture">
+                  <pic:nvPicPr>
+                    <pic:cNvPr id="0" name=""/>
+                    <pic:cNvPicPr/>
+                  </pic:nvPicPr>
+                  <pic:blipFill>
+                    <a:blip r:embed="rId10" cstate="print">
+                      <a:extLst>
+                        <a:ext uri="{28A0092B-C50C-407E-A947-70E740481C1C}">
+                          <a14:useLocalDpi xmlns:a14="http://schemas.microsoft.com/office/drawing/2010/main" val="0"/>
+                        </a:ext>
+                      </a:extLst>
+                    </a:blip>
+                    <a:stretch>
+                      <a:fillRect/>
+                    </a:stretch>
+                  </pic:blipFill>
+                  <pic:spPr>
+                    <a:xfrm>
+                      <a:off x="0" y="0"/>
+                      <a:ext cx="1705634" cy="1118119"/>
+                    </a:xfrm>
+                    <a:prstGeom prst="rect">
+                      <a:avLst/>
+                    </a:prstGeom>
+                    <a:noFill/>
+                    <a:ln>
+                      <a:noFill/>
+                      <a:prstDash/>
+                    </a:ln>
+                  </pic:spPr>
+                </pic:pic>
+              </a:graphicData>
+            </a:graphic>
+          </wp:inline>
+        </w:drawing>
+      </w:r>
+    </w:p>
+    <w:p>
+      <w:pPr>
+        <w:pStyle w:val="Standard1"/>
+        <w:jc w:val="both"/>
+      </w:pPr>
+      <w:r>
+        <w:t xml:space="preserve">Fig. 2. </w:t>
+      </w:r>
+      <w:r>
+        <w:t>ECG chunks classification with a Recurrent Convolutional Network</w:t>
+      </w:r>
+    </w:p>
+    <w:p>
+      <w:pPr>
+        <w:pStyle w:val="Standard1"/>
+        <w:jc w:val="both"/>
+      </w:pPr>
+    </w:p>
+    <w:p>
+      <w:pPr>
+        <w:pStyle w:val="Standard1"/>
+        <w:jc w:val="both"/>
+        <w:rPr>
+          <w:b/>
+        </w:rPr>
+      </w:pPr>
+      <w:r>
+        <w:rPr>
+          <w:b/>
+        </w:rPr>
+        <w:lastRenderedPageBreak/>
         <w:t>Problem statement and motivation. Please provide a general description of the problem that you worked on, a short description of why this is relevant, and a few sentences that state precisely what you aimed at:</w:t>
       </w:r>
     </w:p>
     <w:p>
       <w:pPr>
-        <w:pStyle w:val="StandardWeb"/>
-        <w:rPr>
-          <w:lang w:val="en-GB"/>
-        </w:rPr>
-      </w:pPr>
-      <w:r>
-        <w:rPr>
-          <w:lang w:val="en-GB"/>
-        </w:rPr>
-        <w:t>Sleep a</w:t>
-      </w:r>
-      <w:r>
-        <w:rPr>
-          <w:lang w:val="en-GB"/>
-        </w:rPr>
-        <w:t>pnea is a common organic sleep disorder; it is estimated to affect about 100 million people world-wide (Franklin et. al, 2015). This disorder creates frequent pauses of breathing during sleep which causes the brain to wake up every time to start breathing again and therefore leads to improper sleep. People suffering from this disease can experience drowsiness during the day or even more serious health risks such as cardiovascular or cerebrovascular diseases, as it is a cause of medical morbidity and mortality.</w:t>
-      </w:r>
-    </w:p>
-    <w:p>
-      <w:pPr>
-        <w:pStyle w:val="StandardWeb"/>
-        <w:rPr>
-          <w:lang w:val="en-GB"/>
-        </w:rPr>
-      </w:pPr>
-      <w:r>
-        <w:rPr>
-          <w:lang w:val="en-GB"/>
-        </w:rPr>
-        <w:lastRenderedPageBreak/>
-        <w:t xml:space="preserve">Currently, diagnosis of sleep apnea requires a long process and several tools. In recent years, researchers have developed techniques to detect OSA using less information, such as from single-lead ECG recordings. From these recordings, often time, time-frequency and frequency features are computed and subsequently used for machine learning algorithms. Examples are Support Vector Machines (SVM) (Khandoker et. al, 2009), Recurrent Neural Networks (RNN) (Cheng et. al, 2017) and Hidden Markov Models and Deep Learning (Li et. al, 2018). </w:t>
-      </w:r>
-    </w:p>
-    <w:p>
-      <w:pPr>
-        <w:pStyle w:val="StandardWeb"/>
-        <w:rPr>
-          <w:lang w:val="en-GB"/>
-        </w:rPr>
-      </w:pPr>
-      <w:r>
-        <w:rPr>
-          <w:lang w:val="en-GB"/>
-        </w:rPr>
-        <w:t>While the accuracy is steadily improving over the years, the techniques proposed are mostly only valid for the sleep apnea case. However, it would be of much more use if it were possible to develop a technique that could be applied to other medical problems that can be detected by changes in the ECG over time e.g ischemia since the current diagnosis is based on a treadmill test which may cause harm to the patient and the test would not be necessary anymore.</w:t>
-      </w:r>
-    </w:p>
-    <w:p>
-      <w:pPr>
-        <w:pStyle w:val="StandardWeb"/>
-        <w:rPr>
-          <w:lang w:val="en-GB"/>
-        </w:rPr>
-      </w:pPr>
-      <w:r>
-        <w:rPr>
-          <w:lang w:val="en-GB"/>
-        </w:rPr>
-        <w:t>We want to compare different representations of the data to find out which are suited better than others for classification and which features are the most important for those. Another aim is to find out if Transfer Learning from a Convolutional Neural Network (CNN) can be used for this task and if furthermore combining CNNs with RNNs can improve the accuracy (see fig. 2).</w:t>
+        <w:autoSpaceDN/>
+        <w:spacing w:before="100" w:beforeAutospacing="1" w:after="100" w:afterAutospacing="1" w:line="240" w:lineRule="auto"/>
+        <w:textAlignment w:val="auto"/>
+        <w:rPr>
+          <w:rFonts w:ascii="Times New Roman" w:eastAsia="Times New Roman" w:hAnsi="Times New Roman"/>
+          <w:sz w:val="24"/>
+          <w:szCs w:val="24"/>
+          <w:lang w:val="en-GB" w:eastAsia="de-DE"/>
+        </w:rPr>
+      </w:pPr>
+      <w:r>
+        <w:rPr>
+          <w:rFonts w:ascii="Times New Roman" w:eastAsia="Times New Roman" w:hAnsi="Times New Roman"/>
+          <w:sz w:val="24"/>
+          <w:szCs w:val="24"/>
+          <w:lang w:val="en-GB" w:eastAsia="de-DE"/>
+        </w:rPr>
+        <w:t xml:space="preserve">There are several diseases and disorders which can be detected by monitoring ECG recordings. Usually these diagnoses require a long process, several tools and expertise and are therefore very time consuming and expensive. In the case of Sleep Apnea for instance researchers have developed detection techniques using less information, such as from single-lead ECG recordings. From these recordings, often time, time-frequency and frequency features are computed and subsequently used for machine learning algorithms. Examples are Support Vector Machines (SVM) (Khandoker et al., 2009), Recurrent Neural Networks (RNN) (Cheng et al., 2017) and Hidden Markov Models and Deep Learning (Li et al., 2018). </w:t>
+      </w:r>
+    </w:p>
+    <w:p>
+      <w:pPr>
+        <w:autoSpaceDN/>
+        <w:spacing w:before="100" w:beforeAutospacing="1" w:after="100" w:afterAutospacing="1" w:line="240" w:lineRule="auto"/>
+        <w:textAlignment w:val="auto"/>
+        <w:rPr>
+          <w:rFonts w:ascii="Times New Roman" w:eastAsia="Times New Roman" w:hAnsi="Times New Roman"/>
+          <w:sz w:val="24"/>
+          <w:szCs w:val="24"/>
+          <w:lang w:val="en-GB" w:eastAsia="de-DE"/>
+        </w:rPr>
+      </w:pPr>
+      <w:r>
+        <w:rPr>
+          <w:rFonts w:ascii="Times New Roman" w:eastAsia="Times New Roman" w:hAnsi="Times New Roman"/>
+          <w:sz w:val="24"/>
+          <w:szCs w:val="24"/>
+          <w:lang w:val="en-GB" w:eastAsia="de-DE"/>
+        </w:rPr>
+        <w:t>While the accuracy is steadily improving over the years, it would be of much more use if it were possible to develop a technique that could be applied to other medical problems that be detected by changes in the ECG over time. Only one example is ischemia where the current diagnosis is based on a potentially harmful treadmill test which would not be necessary any more.</w:t>
+      </w:r>
+    </w:p>
+    <w:p>
+      <w:pPr>
+        <w:autoSpaceDN/>
+        <w:spacing w:before="100" w:beforeAutospacing="1" w:after="100" w:afterAutospacing="1" w:line="240" w:lineRule="auto"/>
+        <w:textAlignment w:val="auto"/>
+        <w:rPr>
+          <w:rFonts w:ascii="Times New Roman" w:eastAsia="Times New Roman" w:hAnsi="Times New Roman"/>
+          <w:sz w:val="24"/>
+          <w:szCs w:val="24"/>
+          <w:lang w:val="en-GB" w:eastAsia="de-DE"/>
+        </w:rPr>
+      </w:pPr>
+      <w:r>
+        <w:rPr>
+          <w:rFonts w:ascii="Times New Roman" w:eastAsia="Times New Roman" w:hAnsi="Times New Roman"/>
+          <w:sz w:val="24"/>
+          <w:szCs w:val="24"/>
+          <w:lang w:val="en-GB" w:eastAsia="de-DE"/>
+        </w:rPr>
+        <w:t>We want to compare different representations of the data to find out which are suited better than others for classification and which features are the most important for those. We expect something as visualized in fig. 3. Another aim is to find out whether Transfer Learning from a Convolutional Neural Network (CNN) can be used for this task and if furthermore combining CNNs with RNNs can improve the accuracy taking into account timing (see fig. 2).</w:t>
+      </w:r>
+    </w:p>
+    <w:p>
+      <w:pPr>
+        <w:autoSpaceDN/>
+        <w:spacing w:before="100" w:beforeAutospacing="1" w:after="100" w:afterAutospacing="1" w:line="240" w:lineRule="auto"/>
+        <w:textAlignment w:val="auto"/>
+        <w:rPr>
+          <w:rFonts w:ascii="Times New Roman" w:eastAsia="Times New Roman" w:hAnsi="Times New Roman"/>
+          <w:sz w:val="24"/>
+          <w:szCs w:val="24"/>
+          <w:lang w:val="en-GB" w:eastAsia="de-DE"/>
+        </w:rPr>
+      </w:pPr>
+      <w:r>
+        <w:rPr>
+          <w:rFonts w:ascii="Times New Roman" w:eastAsia="Times New Roman" w:hAnsi="Times New Roman"/>
+          <w:sz w:val="24"/>
+          <w:szCs w:val="24"/>
+          <w:lang w:val="en-GB" w:eastAsia="de-DE"/>
+        </w:rPr>
+        <w:t xml:space="preserve">However in our research we want to focus on the case of Sleep Apnea to be able to compare the results to previous research. Sleep Apnea is a common organic sleep disorder which is estimated to affect about 100 million people world-wide (Franklin et al., 2015). It creates frequent pauses of breathing during sleep which causes the brain to wake up every time to start breathing again and therefore leads to improper sleep. People suffering from this disease can experience drowsiness during the day or even more serious health risks such as cardiovascular or cerebrovascular diseases, as it is a cause of medical morbidity and mortality. </w:t>
       </w:r>
     </w:p>
     <w:p>
@@ -769,15 +856,96 @@
     </w:p>
     <w:p>
       <w:pPr>
-        <w:pStyle w:val="Listenabsatz1"/>
+        <w:pStyle w:val="Standard1"/>
+        <w:jc w:val="both"/>
+        <w:rPr>
+          <w:b/>
+        </w:rPr>
+      </w:pPr>
+      <w:r>
+        <w:rPr>
+          <w:b/>
+        </w:rPr>
+        <w:lastRenderedPageBreak/>
+        <w:t>Main expected outcomes:</w:t>
+      </w:r>
+    </w:p>
+    <w:p>
+      <w:pPr>
         <w:numPr>
           <w:ilvl w:val="0"/>
-          <w:numId w:val="3"/>
+          <w:numId w:val="5"/>
         </w:numPr>
-        <w:jc w:val="both"/>
-      </w:pPr>
-      <w:r>
-        <w:t>--</w:t>
+        <w:autoSpaceDN/>
+        <w:spacing w:before="100" w:beforeAutospacing="1" w:after="100" w:afterAutospacing="1" w:line="240" w:lineRule="auto"/>
+        <w:textAlignment w:val="auto"/>
+        <w:rPr>
+          <w:rFonts w:ascii="Times New Roman" w:eastAsia="Times New Roman" w:hAnsi="Times New Roman"/>
+          <w:sz w:val="24"/>
+          <w:szCs w:val="24"/>
+          <w:lang w:val="en-GB" w:eastAsia="de-DE"/>
+        </w:rPr>
+      </w:pPr>
+      <w:r>
+        <w:rPr>
+          <w:rFonts w:ascii="Times New Roman" w:eastAsia="Times New Roman" w:hAnsi="Times New Roman"/>
+          <w:sz w:val="24"/>
+          <w:szCs w:val="24"/>
+          <w:lang w:val="en-GB" w:eastAsia="de-DE"/>
+        </w:rPr>
+        <w:t>Transfer Learning could potentially create good results</w:t>
+      </w:r>
+    </w:p>
+    <w:p>
+      <w:pPr>
+        <w:numPr>
+          <w:ilvl w:val="0"/>
+          <w:numId w:val="5"/>
+        </w:numPr>
+        <w:autoSpaceDN/>
+        <w:spacing w:before="100" w:beforeAutospacing="1" w:after="100" w:afterAutospacing="1" w:line="240" w:lineRule="auto"/>
+        <w:textAlignment w:val="auto"/>
+        <w:rPr>
+          <w:rFonts w:ascii="Times New Roman" w:eastAsia="Times New Roman" w:hAnsi="Times New Roman"/>
+          <w:sz w:val="24"/>
+          <w:szCs w:val="24"/>
+          <w:lang w:val="en-GB" w:eastAsia="de-DE"/>
+        </w:rPr>
+      </w:pPr>
+      <w:r>
+        <w:rPr>
+          <w:rFonts w:ascii="Times New Roman" w:eastAsia="Times New Roman" w:hAnsi="Times New Roman"/>
+          <w:sz w:val="24"/>
+          <w:szCs w:val="24"/>
+          <w:lang w:val="en-GB" w:eastAsia="de-DE"/>
+        </w:rPr>
+        <w:t>CNN can learn relevant features</w:t>
+      </w:r>
+    </w:p>
+    <w:p>
+      <w:pPr>
+        <w:numPr>
+          <w:ilvl w:val="0"/>
+          <w:numId w:val="5"/>
+        </w:numPr>
+        <w:autoSpaceDN/>
+        <w:spacing w:before="100" w:beforeAutospacing="1" w:after="100" w:afterAutospacing="1" w:line="240" w:lineRule="auto"/>
+        <w:textAlignment w:val="auto"/>
+        <w:rPr>
+          <w:rFonts w:ascii="Times New Roman" w:eastAsia="Times New Roman" w:hAnsi="Times New Roman"/>
+          <w:sz w:val="24"/>
+          <w:szCs w:val="24"/>
+          <w:lang w:val="en-GB" w:eastAsia="de-DE"/>
+        </w:rPr>
+      </w:pPr>
+      <w:r>
+        <w:rPr>
+          <w:rFonts w:ascii="Times New Roman" w:eastAsia="Times New Roman" w:hAnsi="Times New Roman"/>
+          <w:sz w:val="24"/>
+          <w:szCs w:val="24"/>
+          <w:lang w:val="en-GB" w:eastAsia="de-DE"/>
+        </w:rPr>
+        <w:t>to be found out: RNN and best representation</w:t>
       </w:r>
     </w:p>
     <w:p>
@@ -834,86 +1002,85 @@
         <w:rPr>
           <w:lang w:val="en-GB"/>
         </w:rPr>
-        <w:t xml:space="preserve">Cheng, M., Sori, W.J., Jiang, F., Khan, A., Liu, S. (2017). Recurrent Neural Network Based Classification of ECG Signal Features for Obstruction of Sleep Apnea Detection. 2017 IEEE International Conference </w:t>
+        <w:t>Cheng, M., Sori, W.J., Jiang, F., Khan, A., Liu, S. (2017). Recurrent Neural Network Based Classification of ECG Signal Features for Obstruction of Sleep Apnea Detection. 2017 IEEE International Conference on Computational Science and Engineering (CSE) and IEEE International Conference on Embedded an</w:t>
       </w:r>
       <w:r>
         <w:rPr>
           <w:lang w:val="en-GB"/>
         </w:rPr>
-        <w:lastRenderedPageBreak/>
-        <w:t>on Computational Science and Engineering (CSE) and IEEE International Conference on Embedded an</w:t>
-      </w:r>
-      <w:r>
+        <w:t>d Ubiquitous Computing (EUC)</w:t>
+      </w:r>
+    </w:p>
+    <w:p>
+      <w:pPr>
+        <w:pStyle w:val="Standard1"/>
+        <w:jc w:val="both"/>
         <w:rPr>
           <w:lang w:val="en-GB"/>
         </w:rPr>
-        <w:t>d Ubiquitous Computing (EUC)</w:t>
-      </w:r>
-    </w:p>
-    <w:p>
-      <w:pPr>
-        <w:pStyle w:val="Standard1"/>
-        <w:jc w:val="both"/>
+      </w:pPr>
+      <w:r>
+        <w:rPr>
+          <w:lang w:val="de-DE"/>
+        </w:rPr>
+        <w:t xml:space="preserve">Li, K., PanWeifeng, Li, Y., Jiang Q., Liu, G. (2018). </w:t>
+      </w:r>
+      <w:r>
         <w:rPr>
           <w:lang w:val="en-GB"/>
         </w:rPr>
-      </w:pPr>
+        <w:t>A method to detect sleep apnea based on deep neural network and hidden Markov model using single-lead ECG signal. Neurocompu</w:t>
+      </w:r>
+      <w:r>
+        <w:rPr>
+          <w:lang w:val="en-GB"/>
+        </w:rPr>
+        <w:t>ting, 294, 94-101</w:t>
+      </w:r>
+    </w:p>
+    <w:p>
+      <w:pPr>
+        <w:pStyle w:val="Standard1"/>
+        <w:jc w:val="both"/>
+        <w:rPr>
+          <w:lang w:val="en-GB"/>
+        </w:rPr>
+      </w:pPr>
+      <w:r>
+        <w:rPr>
+          <w:lang w:val="en-GB"/>
+        </w:rPr>
+        <w:t xml:space="preserve">Khandoker, A.H., Palaniswami, M. (2009). Automated recognition of patients with obstructive sleep apnoea using wavelet-based features of electrocardiogram recordings. </w:t>
+      </w:r>
+      <w:r>
+        <w:rPr>
+          <w:lang w:val="en-GB"/>
+        </w:rPr>
+        <w:t>Computers in Biology and Medicine, 39(1), 88-96</w:t>
+      </w:r>
+    </w:p>
+    <w:p>
+      <w:pPr>
+        <w:pStyle w:val="Standard1"/>
+        <w:jc w:val="both"/>
+      </w:pPr>
+      <w:r>
+        <w:rPr>
+          <w:lang w:val="en-GB"/>
+        </w:rPr>
+        <w:t xml:space="preserve">Deng, J., Dong, W., Socher, R., Li, L.-J., Li, K. &amp; Li, F.-F. (2009). </w:t>
+      </w:r>
       <w:r>
         <w:rPr>
           <w:lang w:val="de-DE"/>
         </w:rPr>
-        <w:t xml:space="preserve">Li, K., PanWeifeng, Li, Y., Jiang Q., Liu, G. (2018). </w:t>
+        <w:t xml:space="preserve">ImageNet: A large-scale hierarchical image database. </w:t>
       </w:r>
       <w:r>
         <w:rPr>
           <w:lang w:val="en-GB"/>
         </w:rPr>
-        <w:t>A method to detect sleep apnea based on deep neural network and hidden Markov model using single-lead ECG signal. Neurocompu</w:t>
-      </w:r>
-      <w:r>
-        <w:rPr>
-          <w:lang w:val="en-GB"/>
-        </w:rPr>
-        <w:t>ting, 294, 94-101</w:t>
-      </w:r>
-    </w:p>
-    <w:p>
-      <w:pPr>
-        <w:pStyle w:val="Standard1"/>
-        <w:jc w:val="both"/>
-        <w:rPr>
-          <w:lang w:val="de-DE"/>
-        </w:rPr>
-      </w:pPr>
-      <w:r>
-        <w:rPr>
-          <w:lang w:val="en-GB"/>
-        </w:rPr>
-        <w:t xml:space="preserve">Khandoker, A.H., Palaniswami, M. (2009). Automated recognition of patients with obstructive sleep apnoea using wavelet-based features of electrocardiogram recordings. </w:t>
-      </w:r>
-      <w:r>
-        <w:rPr>
-          <w:lang w:val="de-DE"/>
-        </w:rPr>
-        <w:t>Computers in Biolog</w:t>
-      </w:r>
-      <w:r>
-        <w:rPr>
-          <w:lang w:val="de-DE"/>
-        </w:rPr>
-        <w:t>y and Medicine, 39(1), 88-96</w:t>
-      </w:r>
-    </w:p>
-    <w:p>
-      <w:pPr>
-        <w:pStyle w:val="Standard1"/>
-        <w:jc w:val="both"/>
-      </w:pPr>
-      <w:r>
-        <w:rPr>
-          <w:lang w:val="de-DE"/>
-        </w:rPr>
-        <w:t>Deng, J., Dong, W., Socher, R., Li, L.-J., Li, K. &amp; Li, F.-F. (2009). ImageNet: A large-scale hierarchical image database. CVPR, 248-255</w:t>
+        <w:t>CVPR, 248-255</w:t>
       </w:r>
       <w:r>
         <w:t>.</w:t>
@@ -923,6 +1090,24 @@
       <w:pPr>
         <w:pStyle w:val="Standard1"/>
         <w:jc w:val="both"/>
+      </w:pPr>
+      <w:r>
+        <w:t>Donahue, J., Hendricks, L.A., Guadarrama, S., Rohrbach, M., Venugopalan, S., Saenko, K., Darrell, T. (2014). Long-term Recurrent Convolutional Networks for Visual Recognition and Description</w:t>
+      </w:r>
+    </w:p>
+    <w:p>
+      <w:pPr>
+        <w:pStyle w:val="Standard1"/>
+        <w:jc w:val="both"/>
+      </w:pPr>
+      <w:r>
+        <w:t>Example ECG recording [Online image], 2018. Retrieved November 25, 2018 from https://www.democraciaejustica.org/photo/alles-over-hartfilmpje-ecg-hartstichting.html</w:t>
+      </w:r>
+    </w:p>
+    <w:p>
+      <w:pPr>
+        <w:pStyle w:val="Standard1"/>
+        <w:jc w:val="both"/>
         <w:rPr>
           <w:b/>
         </w:rPr>
@@ -939,9 +1124,6 @@
         <w:pStyle w:val="Standard1"/>
         <w:jc w:val="both"/>
       </w:pPr>
-      <w:r>
-        <w:t>???</w:t>
-      </w:r>
     </w:p>
     <w:p>
       <w:pPr>
@@ -1016,6 +1198,8 @@
       <w:r>
         <w:t xml:space="preserve"> I agree that the final presentation is uploaded to the DKE student projects webpage.</w:t>
       </w:r>
+      <w:bookmarkStart w:id="0" w:name="_GoBack"/>
+      <w:bookmarkEnd w:id="0"/>
     </w:p>
     <w:p>
       <w:pPr>
@@ -1027,6 +1211,7 @@
           <w:rStyle w:val="Absatz-Standardschriftart1"/>
           <w:rFonts w:ascii="Wingdings" w:eastAsia="Wingdings" w:hAnsi="Wingdings" w:cs="Wingdings"/>
         </w:rPr>
+        <w:lastRenderedPageBreak/>
         <w:t></w:t>
       </w:r>
       <w:r>
@@ -1558,6 +1743,155 @@
       </w:rPr>
     </w:lvl>
   </w:abstractNum>
+  <w:abstractNum w:abstractNumId="4" w15:restartNumberingAfterBreak="0">
+    <w:nsid w:val="6CA82605"/>
+    <w:multiLevelType w:val="multilevel"/>
+    <w:tmpl w:val="6BAABB8A"/>
+    <w:lvl w:ilvl="0">
+      <w:start w:val="1"/>
+      <w:numFmt w:val="bullet"/>
+      <w:lvlText w:val=""/>
+      <w:lvlJc w:val="left"/>
+      <w:pPr>
+        <w:tabs>
+          <w:tab w:val="num" w:pos="720"/>
+        </w:tabs>
+        <w:ind w:left="720" w:hanging="360"/>
+      </w:pPr>
+      <w:rPr>
+        <w:rFonts w:ascii="Symbol" w:hAnsi="Symbol" w:hint="default"/>
+        <w:sz w:val="20"/>
+      </w:rPr>
+    </w:lvl>
+    <w:lvl w:ilvl="1" w:tentative="1">
+      <w:start w:val="1"/>
+      <w:numFmt w:val="bullet"/>
+      <w:lvlText w:val="o"/>
+      <w:lvlJc w:val="left"/>
+      <w:pPr>
+        <w:tabs>
+          <w:tab w:val="num" w:pos="1440"/>
+        </w:tabs>
+        <w:ind w:left="1440" w:hanging="360"/>
+      </w:pPr>
+      <w:rPr>
+        <w:rFonts w:ascii="Courier New" w:hAnsi="Courier New" w:hint="default"/>
+        <w:sz w:val="20"/>
+      </w:rPr>
+    </w:lvl>
+    <w:lvl w:ilvl="2" w:tentative="1">
+      <w:start w:val="1"/>
+      <w:numFmt w:val="bullet"/>
+      <w:lvlText w:val=""/>
+      <w:lvlJc w:val="left"/>
+      <w:pPr>
+        <w:tabs>
+          <w:tab w:val="num" w:pos="2160"/>
+        </w:tabs>
+        <w:ind w:left="2160" w:hanging="360"/>
+      </w:pPr>
+      <w:rPr>
+        <w:rFonts w:ascii="Wingdings" w:hAnsi="Wingdings" w:hint="default"/>
+        <w:sz w:val="20"/>
+      </w:rPr>
+    </w:lvl>
+    <w:lvl w:ilvl="3" w:tentative="1">
+      <w:start w:val="1"/>
+      <w:numFmt w:val="bullet"/>
+      <w:lvlText w:val=""/>
+      <w:lvlJc w:val="left"/>
+      <w:pPr>
+        <w:tabs>
+          <w:tab w:val="num" w:pos="2880"/>
+        </w:tabs>
+        <w:ind w:left="2880" w:hanging="360"/>
+      </w:pPr>
+      <w:rPr>
+        <w:rFonts w:ascii="Wingdings" w:hAnsi="Wingdings" w:hint="default"/>
+        <w:sz w:val="20"/>
+      </w:rPr>
+    </w:lvl>
+    <w:lvl w:ilvl="4" w:tentative="1">
+      <w:start w:val="1"/>
+      <w:numFmt w:val="bullet"/>
+      <w:lvlText w:val=""/>
+      <w:lvlJc w:val="left"/>
+      <w:pPr>
+        <w:tabs>
+          <w:tab w:val="num" w:pos="3600"/>
+        </w:tabs>
+        <w:ind w:left="3600" w:hanging="360"/>
+      </w:pPr>
+      <w:rPr>
+        <w:rFonts w:ascii="Wingdings" w:hAnsi="Wingdings" w:hint="default"/>
+        <w:sz w:val="20"/>
+      </w:rPr>
+    </w:lvl>
+    <w:lvl w:ilvl="5" w:tentative="1">
+      <w:start w:val="1"/>
+      <w:numFmt w:val="bullet"/>
+      <w:lvlText w:val=""/>
+      <w:lvlJc w:val="left"/>
+      <w:pPr>
+        <w:tabs>
+          <w:tab w:val="num" w:pos="4320"/>
+        </w:tabs>
+        <w:ind w:left="4320" w:hanging="360"/>
+      </w:pPr>
+      <w:rPr>
+        <w:rFonts w:ascii="Wingdings" w:hAnsi="Wingdings" w:hint="default"/>
+        <w:sz w:val="20"/>
+      </w:rPr>
+    </w:lvl>
+    <w:lvl w:ilvl="6" w:tentative="1">
+      <w:start w:val="1"/>
+      <w:numFmt w:val="bullet"/>
+      <w:lvlText w:val=""/>
+      <w:lvlJc w:val="left"/>
+      <w:pPr>
+        <w:tabs>
+          <w:tab w:val="num" w:pos="5040"/>
+        </w:tabs>
+        <w:ind w:left="5040" w:hanging="360"/>
+      </w:pPr>
+      <w:rPr>
+        <w:rFonts w:ascii="Wingdings" w:hAnsi="Wingdings" w:hint="default"/>
+        <w:sz w:val="20"/>
+      </w:rPr>
+    </w:lvl>
+    <w:lvl w:ilvl="7" w:tentative="1">
+      <w:start w:val="1"/>
+      <w:numFmt w:val="bullet"/>
+      <w:lvlText w:val=""/>
+      <w:lvlJc w:val="left"/>
+      <w:pPr>
+        <w:tabs>
+          <w:tab w:val="num" w:pos="5760"/>
+        </w:tabs>
+        <w:ind w:left="5760" w:hanging="360"/>
+      </w:pPr>
+      <w:rPr>
+        <w:rFonts w:ascii="Wingdings" w:hAnsi="Wingdings" w:hint="default"/>
+        <w:sz w:val="20"/>
+      </w:rPr>
+    </w:lvl>
+    <w:lvl w:ilvl="8" w:tentative="1">
+      <w:start w:val="1"/>
+      <w:numFmt w:val="bullet"/>
+      <w:lvlText w:val=""/>
+      <w:lvlJc w:val="left"/>
+      <w:pPr>
+        <w:tabs>
+          <w:tab w:val="num" w:pos="6480"/>
+        </w:tabs>
+        <w:ind w:left="6480" w:hanging="360"/>
+      </w:pPr>
+      <w:rPr>
+        <w:rFonts w:ascii="Wingdings" w:hAnsi="Wingdings" w:hint="default"/>
+        <w:sz w:val="20"/>
+      </w:rPr>
+    </w:lvl>
+  </w:abstractNum>
   <w:num w:numId="1">
     <w:abstractNumId w:val="2"/>
   </w:num>
@@ -1569,6 +1903,9 @@
   </w:num>
   <w:num w:numId="4">
     <w:abstractNumId w:val="1"/>
+  </w:num>
+  <w:num w:numId="5">
+    <w:abstractNumId w:val="4"/>
   </w:num>
 </w:numbering>
 </file>

</xml_diff>